<commit_message>
updated files for docu/program.cs/status message/ app.config
</commit_message>
<xml_diff>
--- a/docu/UNI SAP.docx
+++ b/docu/UNI SAP.docx
@@ -10,6 +10,7 @@
           <w:b/>
           <w:color w:val="595959" w:themeColor="text1" w:themeTint="A6"/>
           <w:sz w:val="36"/>
+          <w:lang w:val="en-US"/>
         </w:rPr>
       </w:pPr>
       <w:r>
@@ -18,8 +19,31 @@
           <w:b/>
           <w:color w:val="595959" w:themeColor="text1" w:themeTint="A6"/>
           <w:sz w:val="36"/>
-        </w:rPr>
-        <w:t>UNI SAP_BI Antrag Master Workflow</w:t>
+          <w:lang w:val="en-US"/>
+        </w:rPr>
+        <w:t xml:space="preserve">UNI SAP_BI </w:t>
+      </w:r>
+      <w:proofErr w:type="spellStart"/>
+      <w:r>
+        <w:rPr>
+          <w:rFonts w:ascii="Arial" w:hAnsi="Arial" w:cs="Arial"/>
+          <w:b/>
+          <w:color w:val="595959" w:themeColor="text1" w:themeTint="A6"/>
+          <w:sz w:val="36"/>
+          <w:lang w:val="en-US"/>
+        </w:rPr>
+        <w:t>Antrag</w:t>
+      </w:r>
+      <w:proofErr w:type="spellEnd"/>
+      <w:r>
+        <w:rPr>
+          <w:rFonts w:ascii="Arial" w:hAnsi="Arial" w:cs="Arial"/>
+          <w:b/>
+          <w:color w:val="595959" w:themeColor="text1" w:themeTint="A6"/>
+          <w:sz w:val="36"/>
+          <w:lang w:val="en-US"/>
+        </w:rPr>
+        <w:t xml:space="preserve"> Master Workflow</w:t>
       </w:r>
     </w:p>
     <w:p>
@@ -30,6 +54,7 @@
           <w:b/>
           <w:color w:val="595959" w:themeColor="text1" w:themeTint="A6"/>
           <w:sz w:val="36"/>
+          <w:lang w:val="en-US"/>
         </w:rPr>
       </w:pPr>
       <w:r>
@@ -38,20 +63,10 @@
           <w:b/>
           <w:color w:val="595959" w:themeColor="text1" w:themeTint="A6"/>
           <w:sz w:val="36"/>
-        </w:rPr>
-        <w:t xml:space="preserve">24.09.2019 </w:t>
-      </w:r>
-      <w:proofErr w:type="spellStart"/>
-      <w:r>
-        <w:rPr>
-          <w:rFonts w:ascii="Arial" w:hAnsi="Arial" w:cs="Arial"/>
-          <w:b/>
-          <w:color w:val="595959" w:themeColor="text1" w:themeTint="A6"/>
-          <w:sz w:val="36"/>
-        </w:rPr>
-        <w:t>Documentation</w:t>
-      </w:r>
-      <w:proofErr w:type="spellEnd"/>
+          <w:lang w:val="en-US"/>
+        </w:rPr>
+        <w:t>24.09.2019 Documentation</w:t>
+      </w:r>
     </w:p>
     <w:p>
       <w:pPr>
@@ -61,6 +76,7 @@
           <w:b/>
           <w:color w:val="595959" w:themeColor="text1" w:themeTint="A6"/>
           <w:sz w:val="36"/>
+          <w:lang w:val="en-US"/>
         </w:rPr>
       </w:pPr>
     </w:p>
@@ -652,30 +668,32 @@
           <w:lang w:val="en-US"/>
         </w:rPr>
       </w:pPr>
+      <w:bookmarkStart w:id="0" w:name="_GoBack"/>
+      <w:bookmarkEnd w:id="0"/>
       <w:r>
         <w:rPr>
           <w:rFonts w:ascii="Arial" w:hAnsi="Arial" w:cs="Arial"/>
           <w:b/>
           <w:noProof/>
           <w:color w:val="595959" w:themeColor="text1" w:themeTint="A6"/>
-          <w:lang w:val="en-US"/>
+          <w:lang w:eastAsia="de-DE"/>
         </w:rPr>
         <w:lastRenderedPageBreak/>
         <mc:AlternateContent>
           <mc:Choice Requires="wps">
             <w:drawing>
-              <wp:anchor distT="91440" distB="91440" distL="137160" distR="137160" simplePos="0" relativeHeight="251646976" behindDoc="0" locked="0" layoutInCell="0" allowOverlap="1">
+              <wp:anchor distT="91440" distB="91440" distL="137160" distR="137160" simplePos="0" relativeHeight="251665408" behindDoc="0" locked="0" layoutInCell="0" allowOverlap="1">
                 <wp:simplePos x="0" y="0"/>
                 <wp:positionH relativeFrom="margin">
-                  <wp:posOffset>2679700</wp:posOffset>
+                  <wp:posOffset>2688590</wp:posOffset>
                 </wp:positionH>
                 <wp:positionV relativeFrom="margin">
-                  <wp:posOffset>102235</wp:posOffset>
+                  <wp:posOffset>8128635</wp:posOffset>
                 </wp:positionV>
-                <wp:extent cx="375920" cy="1487805"/>
-                <wp:effectExtent l="0" t="3493" r="1588" b="1587"/>
+                <wp:extent cx="438785" cy="1487805"/>
+                <wp:effectExtent l="8890" t="0" r="8255" b="8255"/>
                 <wp:wrapSquare wrapText="bothSides"/>
-                <wp:docPr id="306" name="AutoForm 2"/>
+                <wp:docPr id="17" name="AutoForm 2"/>
                 <wp:cNvGraphicFramePr>
                   <a:graphicFrameLocks xmlns:a="http://schemas.openxmlformats.org/drawingml/2006/main"/>
                 </wp:cNvGraphicFramePr>
@@ -688,7 +706,7 @@
                       <wps:spPr bwMode="auto">
                         <a:xfrm rot="5400000">
                           <a:off x="0" y="0"/>
-                          <a:ext cx="375920" cy="1487805"/>
+                          <a:ext cx="438785" cy="1487805"/>
                         </a:xfrm>
                         <a:prstGeom prst="roundRect">
                           <a:avLst>
@@ -707,7 +725,6 @@
                               <w:jc w:val="center"/>
                               <w:rPr>
                                 <w:rFonts w:asciiTheme="majorHAnsi" w:eastAsiaTheme="majorEastAsia" w:hAnsiTheme="majorHAnsi" w:cstheme="majorBidi"/>
-                                <w:i/>
                                 <w:iCs/>
                                 <w:color w:val="FFFFFF" w:themeColor="background1"/>
                                 <w:sz w:val="28"/>
@@ -717,13 +734,12 @@
                             <w:r>
                               <w:rPr>
                                 <w:rFonts w:asciiTheme="majorHAnsi" w:eastAsiaTheme="majorEastAsia" w:hAnsiTheme="majorHAnsi" w:cstheme="majorBidi"/>
-                                <w:i/>
                                 <w:iCs/>
                                 <w:color w:val="FFFFFF" w:themeColor="background1"/>
                                 <w:sz w:val="28"/>
                                 <w:szCs w:val="28"/>
                               </w:rPr>
-                              <w:t>USER</w:t>
+                              <w:t>DESKTOP</w:t>
                             </w:r>
                           </w:p>
                         </w:txbxContent>
@@ -745,7 +761,7 @@
           </mc:Choice>
           <mc:Fallback>
             <w:pict>
-              <v:roundrect id="AutoForm 2" o:spid="_x0000_s1026" style="position:absolute;margin-left:211pt;margin-top:8.05pt;width:29.6pt;height:117.15pt;rotation:90;z-index:251646976;visibility:visible;mso-wrap-style:square;mso-width-percent:0;mso-height-percent:0;mso-wrap-distance-left:10.8pt;mso-wrap-distance-top:7.2pt;mso-wrap-distance-right:10.8pt;mso-wrap-distance-bottom:7.2pt;mso-position-horizontal:absolute;mso-position-horizontal-relative:margin;mso-position-vertical:absolute;mso-position-vertical-relative:margin;mso-width-percent:0;mso-height-percent:0;mso-width-relative:margin;mso-height-relative:margin;v-text-anchor:middle" arcsize="8541f" o:gfxdata="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" o:allowincell="f" fillcolor="#4f81bd [3204]" stroked="f">
+              <v:roundrect id="AutoForm 2" o:spid="_x0000_s1026" style="position:absolute;margin-left:211.7pt;margin-top:640.05pt;width:34.55pt;height:117.15pt;rotation:90;z-index:251665408;visibility:visible;mso-wrap-style:square;mso-width-percent:0;mso-height-percent:0;mso-wrap-distance-left:10.8pt;mso-wrap-distance-top:7.2pt;mso-wrap-distance-right:10.8pt;mso-wrap-distance-bottom:7.2pt;mso-position-horizontal:absolute;mso-position-horizontal-relative:margin;mso-position-vertical:absolute;mso-position-vertical-relative:margin;mso-width-percent:0;mso-height-percent:0;mso-width-relative:margin;mso-height-relative:margin;v-text-anchor:middle" arcsize="8541f" o:gfxdata="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" o:allowincell="f" fillcolor="#4f81bd [3204]" stroked="f">
                 <v:textbox>
                   <w:txbxContent>
                     <w:p>
@@ -753,7 +769,6 @@
                         <w:jc w:val="center"/>
                         <w:rPr>
                           <w:rFonts w:asciiTheme="majorHAnsi" w:eastAsiaTheme="majorEastAsia" w:hAnsiTheme="majorHAnsi" w:cstheme="majorBidi"/>
-                          <w:i/>
                           <w:iCs/>
                           <w:color w:val="FFFFFF" w:themeColor="background1"/>
                           <w:sz w:val="28"/>
@@ -763,13 +778,12 @@
                       <w:r>
                         <w:rPr>
                           <w:rFonts w:asciiTheme="majorHAnsi" w:eastAsiaTheme="majorEastAsia" w:hAnsiTheme="majorHAnsi" w:cstheme="majorBidi"/>
-                          <w:i/>
                           <w:iCs/>
                           <w:color w:val="FFFFFF" w:themeColor="background1"/>
                           <w:sz w:val="28"/>
                           <w:szCs w:val="28"/>
                         </w:rPr>
-                        <w:t>USER</w:t>
+                        <w:t>DESKTOP</w:t>
                       </w:r>
                     </w:p>
                   </w:txbxContent>
@@ -780,34 +794,99 @@
           </mc:Fallback>
         </mc:AlternateContent>
       </w:r>
-    </w:p>
-    <w:p>
-      <w:pPr>
-        <w:rPr>
-          <w:rFonts w:ascii="Arial" w:hAnsi="Arial" w:cs="Arial"/>
-          <w:b/>
-          <w:color w:val="595959" w:themeColor="text1" w:themeTint="A6"/>
-          <w:lang w:val="en-US"/>
-        </w:rPr>
-      </w:pPr>
       <w:r>
         <w:rPr>
           <w:rFonts w:ascii="Arial" w:hAnsi="Arial" w:cs="Arial"/>
           <w:b/>
           <w:noProof/>
-          <w:color w:val="595959" w:themeColor="text1" w:themeTint="A6"/>
-          <w:lang w:val="en-US"/>
+          <w:color w:val="000000" w:themeColor="text1"/>
+          <w:lang w:eastAsia="de-DE"/>
         </w:rPr>
         <mc:AlternateContent>
           <mc:Choice Requires="wps">
             <w:drawing>
-              <wp:anchor distT="45720" distB="45720" distL="114300" distR="114300" simplePos="0" relativeHeight="251674624" behindDoc="0" locked="0" layoutInCell="1" allowOverlap="1">
+              <wp:anchor distT="0" distB="0" distL="114300" distR="114300" simplePos="0" relativeHeight="251661312" behindDoc="0" locked="0" layoutInCell="1" allowOverlap="1">
+                <wp:simplePos x="0" y="0"/>
+                <wp:positionH relativeFrom="column">
+                  <wp:posOffset>2858770</wp:posOffset>
+                </wp:positionH>
+                <wp:positionV relativeFrom="paragraph">
+                  <wp:posOffset>906145</wp:posOffset>
+                </wp:positionV>
+                <wp:extent cx="11430" cy="344170"/>
+                <wp:effectExtent l="114300" t="19050" r="102870" b="93980"/>
+                <wp:wrapNone/>
+                <wp:docPr id="4" name="Gerade Verbindung mit Pfeil 4"/>
+                <wp:cNvGraphicFramePr/>
+                <a:graphic xmlns:a="http://schemas.openxmlformats.org/drawingml/2006/main">
+                  <a:graphicData uri="http://schemas.microsoft.com/office/word/2010/wordprocessingShape">
+                    <wps:wsp>
+                      <wps:cNvCnPr/>
+                      <wps:spPr>
+                        <a:xfrm>
+                          <a:off x="0" y="0"/>
+                          <a:ext cx="11430" cy="344170"/>
+                        </a:xfrm>
+                        <a:prstGeom prst="straightConnector1">
+                          <a:avLst/>
+                        </a:prstGeom>
+                        <a:ln>
+                          <a:tailEnd type="triangle"/>
+                        </a:ln>
+                      </wps:spPr>
+                      <wps:style>
+                        <a:lnRef idx="3">
+                          <a:schemeClr val="dk1"/>
+                        </a:lnRef>
+                        <a:fillRef idx="0">
+                          <a:schemeClr val="dk1"/>
+                        </a:fillRef>
+                        <a:effectRef idx="2">
+                          <a:schemeClr val="dk1"/>
+                        </a:effectRef>
+                        <a:fontRef idx="minor">
+                          <a:schemeClr val="tx1"/>
+                        </a:fontRef>
+                      </wps:style>
+                      <wps:bodyPr/>
+                    </wps:wsp>
+                  </a:graphicData>
+                </a:graphic>
+              </wp:anchor>
+            </w:drawing>
+          </mc:Choice>
+          <mc:Fallback>
+            <w:pict>
+              <v:shapetype id="_x0000_t32" coordsize="21600,21600" o:spt="32" o:oned="t" path="m,l21600,21600e" filled="f">
+                <v:path arrowok="t" fillok="f" o:connecttype="none"/>
+                <o:lock v:ext="edit" shapetype="t"/>
+              </v:shapetype>
+              <v:shape id="Gerade Verbindung mit Pfeil 4" o:spid="_x0000_s1026" type="#_x0000_t32" style="position:absolute;margin-left:225.1pt;margin-top:71.35pt;width:.9pt;height:27.1pt;z-index:251661312;visibility:visible;mso-wrap-style:square;mso-wrap-distance-left:9pt;mso-wrap-distance-top:0;mso-wrap-distance-right:9pt;mso-wrap-distance-bottom:0;mso-position-horizontal:absolute;mso-position-horizontal-relative:text;mso-position-vertical:absolute;mso-position-vertical-relative:text" o:gfxdata="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" strokecolor="black [3200]" strokeweight="3pt">
+                <v:stroke endarrow="block"/>
+                <v:shadow on="t" color="black" opacity="22937f" origin=",.5" offset="0,.63889mm"/>
+              </v:shape>
+            </w:pict>
+          </mc:Fallback>
+        </mc:AlternateContent>
+      </w:r>
+      <w:r>
+        <w:rPr>
+          <w:rFonts w:ascii="Arial" w:hAnsi="Arial" w:cs="Arial"/>
+          <w:b/>
+          <w:noProof/>
+          <w:color w:val="595959" w:themeColor="text1" w:themeTint="A6"/>
+          <w:lang w:eastAsia="de-DE"/>
+        </w:rPr>
+        <mc:AlternateContent>
+          <mc:Choice Requires="wps">
+            <w:drawing>
+              <wp:anchor distT="45720" distB="45720" distL="114300" distR="114300" simplePos="0" relativeHeight="251666432" behindDoc="0" locked="0" layoutInCell="1" allowOverlap="1">
                 <wp:simplePos x="0" y="0"/>
                 <wp:positionH relativeFrom="margin">
-                  <wp:posOffset>2484120</wp:posOffset>
+                  <wp:align>center</wp:align>
                 </wp:positionH>
                 <wp:positionV relativeFrom="paragraph">
-                  <wp:posOffset>320040</wp:posOffset>
+                  <wp:posOffset>363932</wp:posOffset>
                 </wp:positionV>
                 <wp:extent cx="652780" cy="320040"/>
                 <wp:effectExtent l="0" t="0" r="13970" b="22860"/>
@@ -880,7 +959,7 @@
                 <v:stroke joinstyle="miter"/>
                 <v:path gradientshapeok="t" o:connecttype="rect"/>
               </v:shapetype>
-              <v:shape id="Textfeld 2" o:spid="_x0000_s1027" type="#_x0000_t202" style="position:absolute;margin-left:195.6pt;margin-top:25.2pt;width:51.4pt;height:25.2pt;z-index:251674624;visibility:visible;mso-wrap-style:square;mso-width-percent:0;mso-height-percent:0;mso-wrap-distance-left:9pt;mso-wrap-distance-top:3.6pt;mso-wrap-distance-right:9pt;mso-wrap-distance-bottom:3.6pt;mso-position-horizontal:absolute;mso-position-horizontal-relative:margin;mso-position-vertical:absolute;mso-position-vertical-relative:text;mso-width-percent:0;mso-height-percent:0;mso-width-relative:margin;mso-height-relative:margin;v-text-anchor:top" o:gfxdata="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">
+              <v:shape id="Textfeld 2" o:spid="_x0000_s1027" type="#_x0000_t202" style="position:absolute;margin-left:0;margin-top:28.65pt;width:51.4pt;height:25.2pt;z-index:251666432;visibility:visible;mso-wrap-style:square;mso-width-percent:0;mso-height-percent:0;mso-wrap-distance-left:9pt;mso-wrap-distance-top:3.6pt;mso-wrap-distance-right:9pt;mso-wrap-distance-bottom:3.6pt;mso-position-horizontal:center;mso-position-horizontal-relative:margin;mso-position-vertical:absolute;mso-position-vertical-relative:text;mso-width-percent:0;mso-height-percent:0;mso-width-relative:margin;mso-height-relative:margin;v-text-anchor:top" o:gfxdata="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">
                 <v:textbox>
                   <w:txbxContent>
                     <w:p>
@@ -915,7 +994,7 @@
         <mc:AlternateContent>
           <mc:Choice Requires="wps">
             <w:drawing>
-              <wp:anchor distT="0" distB="0" distL="114300" distR="114300" simplePos="0" relativeHeight="251669504" behindDoc="0" locked="0" layoutInCell="1" allowOverlap="1">
+              <wp:anchor distT="0" distB="0" distL="114300" distR="114300" simplePos="0" relativeHeight="251664384" behindDoc="0" locked="0" layoutInCell="1" allowOverlap="1">
                 <wp:simplePos x="0" y="0"/>
                 <wp:positionH relativeFrom="column">
                   <wp:posOffset>3494075</wp:posOffset>
@@ -995,7 +1074,7 @@
         <mc:AlternateContent>
           <mc:Choice Requires="wps">
             <w:drawing>
-              <wp:anchor distT="0" distB="0" distL="114300" distR="114300" simplePos="0" relativeHeight="251667456" behindDoc="0" locked="0" layoutInCell="1" allowOverlap="1">
+              <wp:anchor distT="0" distB="0" distL="114300" distR="114300" simplePos="0" relativeHeight="251663360" behindDoc="0" locked="0" layoutInCell="1" allowOverlap="1">
                 <wp:simplePos x="0" y="0"/>
                 <wp:positionH relativeFrom="column">
                   <wp:posOffset>976505</wp:posOffset>
@@ -1053,7 +1132,7 @@
           </mc:Choice>
           <mc:Fallback>
             <w:pict>
-              <v:shape id="Gerade Verbindung mit Pfeil 15" o:spid="_x0000_s1026" type="#_x0000_t32" style="position:absolute;margin-left:76.9pt;margin-top:637.7pt;width:107.55pt;height:37.4pt;z-index:251667456;visibility:visible;mso-wrap-style:square;mso-width-percent:0;mso-height-percent:0;mso-wrap-distance-left:9pt;mso-wrap-distance-top:0;mso-wrap-distance-right:9pt;mso-wrap-distance-bottom:0;mso-position-horizontal:absolute;mso-position-horizontal-relative:text;mso-position-vertical:absolute;mso-position-vertical-relative:text;mso-width-percent:0;mso-height-percent:0;mso-width-relative:margin;mso-height-relative:margin" o:gfxdata="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" strokecolor="black [3040]">
+              <v:shape id="Gerade Verbindung mit Pfeil 15" o:spid="_x0000_s1026" type="#_x0000_t32" style="position:absolute;margin-left:76.9pt;margin-top:637.7pt;width:107.55pt;height:37.4pt;z-index:251663360;visibility:visible;mso-wrap-style:square;mso-width-percent:0;mso-height-percent:0;mso-wrap-distance-left:9pt;mso-wrap-distance-top:0;mso-wrap-distance-right:9pt;mso-wrap-distance-bottom:0;mso-position-horizontal:absolute;mso-position-horizontal-relative:text;mso-position-vertical:absolute;mso-position-vertical-relative:text;mso-width-percent:0;mso-height-percent:0;mso-width-relative:margin;mso-height-relative:margin" o:gfxdata="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" strokecolor="black [3040]">
                 <v:stroke endarrow="block"/>
               </v:shape>
             </w:pict>
@@ -1066,135 +1145,12 @@
           <w:b/>
           <w:noProof/>
           <w:color w:val="595959" w:themeColor="text1" w:themeTint="A6"/>
-          <w:lang w:val="en-US"/>
+          <w:lang w:eastAsia="de-DE"/>
         </w:rPr>
         <mc:AlternateContent>
           <mc:Choice Requires="wps">
             <w:drawing>
-              <wp:anchor distT="91440" distB="91440" distL="137160" distR="137160" simplePos="0" relativeHeight="251672576" behindDoc="0" locked="0" layoutInCell="0" allowOverlap="1">
-                <wp:simplePos x="0" y="0"/>
-                <wp:positionH relativeFrom="margin">
-                  <wp:posOffset>2748915</wp:posOffset>
-                </wp:positionH>
-                <wp:positionV relativeFrom="margin">
-                  <wp:posOffset>8401685</wp:posOffset>
-                </wp:positionV>
-                <wp:extent cx="375920" cy="1487805"/>
-                <wp:effectExtent l="0" t="3493" r="1588" b="1587"/>
-                <wp:wrapSquare wrapText="bothSides"/>
-                <wp:docPr id="17" name="AutoForm 2"/>
-                <wp:cNvGraphicFramePr>
-                  <a:graphicFrameLocks xmlns:a="http://schemas.openxmlformats.org/drawingml/2006/main"/>
-                </wp:cNvGraphicFramePr>
-                <a:graphic xmlns:a="http://schemas.openxmlformats.org/drawingml/2006/main">
-                  <a:graphicData uri="http://schemas.microsoft.com/office/word/2010/wordprocessingShape">
-                    <wps:wsp>
-                      <wps:cNvSpPr>
-                        <a:spLocks noChangeArrowheads="1"/>
-                      </wps:cNvSpPr>
-                      <wps:spPr bwMode="auto">
-                        <a:xfrm rot="5400000">
-                          <a:off x="0" y="0"/>
-                          <a:ext cx="375920" cy="1487805"/>
-                        </a:xfrm>
-                        <a:prstGeom prst="roundRect">
-                          <a:avLst>
-                            <a:gd name="adj" fmla="val 13032"/>
-                          </a:avLst>
-                        </a:prstGeom>
-                        <a:solidFill>
-                          <a:schemeClr val="accent1"/>
-                        </a:solidFill>
-                        <a:extLst/>
-                      </wps:spPr>
-                      <wps:txbx>
-                        <w:txbxContent>
-                          <w:p>
-                            <w:pPr>
-                              <w:jc w:val="center"/>
-                              <w:rPr>
-                                <w:rFonts w:asciiTheme="majorHAnsi" w:eastAsiaTheme="majorEastAsia" w:hAnsiTheme="majorHAnsi" w:cstheme="majorBidi"/>
-                                <w:iCs/>
-                                <w:color w:val="FFFFFF" w:themeColor="background1"/>
-                                <w:sz w:val="28"/>
-                                <w:szCs w:val="28"/>
-                              </w:rPr>
-                            </w:pPr>
-                            <w:r>
-                              <w:rPr>
-                                <w:rFonts w:asciiTheme="majorHAnsi" w:eastAsiaTheme="majorEastAsia" w:hAnsiTheme="majorHAnsi" w:cstheme="majorBidi"/>
-                                <w:iCs/>
-                                <w:color w:val="FFFFFF" w:themeColor="background1"/>
-                                <w:sz w:val="28"/>
-                                <w:szCs w:val="28"/>
-                              </w:rPr>
-                              <w:t>DESKTOP</w:t>
-                            </w:r>
-                          </w:p>
-                        </w:txbxContent>
-                      </wps:txbx>
-                      <wps:bodyPr rot="0" vert="horz" wrap="square" lIns="91440" tIns="45720" rIns="91440" bIns="45720" anchor="ctr" anchorCtr="0" upright="1">
-                        <a:noAutofit/>
-                      </wps:bodyPr>
-                    </wps:wsp>
-                  </a:graphicData>
-                </a:graphic>
-                <wp14:sizeRelH relativeFrom="margin">
-                  <wp14:pctWidth>0</wp14:pctWidth>
-                </wp14:sizeRelH>
-                <wp14:sizeRelV relativeFrom="margin">
-                  <wp14:pctHeight>0</wp14:pctHeight>
-                </wp14:sizeRelV>
-              </wp:anchor>
-            </w:drawing>
-          </mc:Choice>
-          <mc:Fallback>
-            <w:pict>
-              <v:roundrect id="_x0000_s1028" style="position:absolute;margin-left:216.45pt;margin-top:661.55pt;width:29.6pt;height:117.15pt;rotation:90;z-index:251672576;visibility:visible;mso-wrap-style:square;mso-width-percent:0;mso-height-percent:0;mso-wrap-distance-left:10.8pt;mso-wrap-distance-top:7.2pt;mso-wrap-distance-right:10.8pt;mso-wrap-distance-bottom:7.2pt;mso-position-horizontal:absolute;mso-position-horizontal-relative:margin;mso-position-vertical:absolute;mso-position-vertical-relative:margin;mso-width-percent:0;mso-height-percent:0;mso-width-relative:margin;mso-height-relative:margin;v-text-anchor:middle" arcsize="8541f" o:gfxdata="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" o:allowincell="f" fillcolor="#4f81bd [3204]" stroked="f">
-                <v:textbox>
-                  <w:txbxContent>
-                    <w:p>
-                      <w:pPr>
-                        <w:jc w:val="center"/>
-                        <w:rPr>
-                          <w:rFonts w:asciiTheme="majorHAnsi" w:eastAsiaTheme="majorEastAsia" w:hAnsiTheme="majorHAnsi" w:cstheme="majorBidi"/>
-                          <w:iCs/>
-                          <w:color w:val="FFFFFF" w:themeColor="background1"/>
-                          <w:sz w:val="28"/>
-                          <w:szCs w:val="28"/>
-                        </w:rPr>
-                      </w:pPr>
-                      <w:r>
-                        <w:rPr>
-                          <w:rFonts w:asciiTheme="majorHAnsi" w:eastAsiaTheme="majorEastAsia" w:hAnsiTheme="majorHAnsi" w:cstheme="majorBidi"/>
-                          <w:iCs/>
-                          <w:color w:val="FFFFFF" w:themeColor="background1"/>
-                          <w:sz w:val="28"/>
-                          <w:szCs w:val="28"/>
-                        </w:rPr>
-                        <w:t>DESKTOP</w:t>
-                      </w:r>
-                    </w:p>
-                  </w:txbxContent>
-                </v:textbox>
-                <w10:wrap type="square" anchorx="margin" anchory="margin"/>
-              </v:roundrect>
-            </w:pict>
-          </mc:Fallback>
-        </mc:AlternateContent>
-      </w:r>
-      <w:r>
-        <w:rPr>
-          <w:rFonts w:ascii="Arial" w:hAnsi="Arial" w:cs="Arial"/>
-          <w:b/>
-          <w:noProof/>
-          <w:color w:val="595959" w:themeColor="text1" w:themeTint="A6"/>
-          <w:lang w:val="en-US"/>
-        </w:rPr>
-        <mc:AlternateContent>
-          <mc:Choice Requires="wps">
-            <w:drawing>
-              <wp:anchor distT="45720" distB="45720" distL="114300" distR="114300" simplePos="0" relativeHeight="251643904" behindDoc="0" locked="0" layoutInCell="1" allowOverlap="1">
+              <wp:anchor distT="45720" distB="45720" distL="114300" distR="114300" simplePos="0" relativeHeight="251649024" behindDoc="0" locked="0" layoutInCell="1" allowOverlap="1">
                 <wp:simplePos x="0" y="0"/>
                 <wp:positionH relativeFrom="column">
                   <wp:posOffset>1000059</wp:posOffset>
@@ -1668,7 +1624,7 @@
         <mc:AlternateContent>
           <mc:Choice Requires="wps">
             <w:drawing>
-              <wp:anchor distT="0" distB="0" distL="114300" distR="114300" simplePos="0" relativeHeight="251660288" behindDoc="0" locked="0" layoutInCell="1" allowOverlap="1">
+              <wp:anchor distT="0" distB="0" distL="114300" distR="114300" simplePos="0" relativeHeight="251659264" behindDoc="0" locked="0" layoutInCell="1" allowOverlap="1">
                 <wp:simplePos x="0" y="0"/>
                 <wp:positionH relativeFrom="column">
                   <wp:posOffset>2876426</wp:posOffset>
@@ -1873,7 +1829,7 @@
           <w:b/>
           <w:noProof/>
           <w:color w:val="595959" w:themeColor="text1" w:themeTint="A6"/>
-          <w:lang w:val="en-US"/>
+          <w:lang w:eastAsia="de-DE"/>
         </w:rPr>
         <mc:AlternateContent>
           <mc:Choice Requires="wps">
@@ -1997,7 +1953,7 @@
           <w:b/>
           <w:noProof/>
           <w:color w:val="595959" w:themeColor="text1" w:themeTint="A6"/>
-          <w:lang w:val="en-US"/>
+          <w:lang w:eastAsia="de-DE"/>
         </w:rPr>
         <mc:AlternateContent>
           <mc:Choice Requires="wps">
@@ -2055,13 +2011,7 @@
                               <w:rPr>
                                 <w:sz w:val="36"/>
                               </w:rPr>
-                              <w:t>PDF</w:t>
-                            </w:r>
-                            <w:r>
-                              <w:rPr>
-                                <w:sz w:val="36"/>
-                              </w:rPr>
-                              <w:t xml:space="preserve"> FILE</w:t>
+                              <w:t>PDF FILE</w:t>
                             </w:r>
                           </w:p>
                         </w:txbxContent>
@@ -2119,12 +2069,12 @@
           <w:b/>
           <w:noProof/>
           <w:color w:val="595959" w:themeColor="text1" w:themeTint="A6"/>
-          <w:lang w:val="en-US"/>
+          <w:lang w:eastAsia="de-DE"/>
         </w:rPr>
         <mc:AlternateContent>
           <mc:Choice Requires="wps">
             <w:drawing>
-              <wp:anchor distT="45720" distB="45720" distL="114300" distR="114300" simplePos="0" relativeHeight="251653120" behindDoc="0" locked="0" layoutInCell="1" allowOverlap="1">
+              <wp:anchor distT="45720" distB="45720" distL="114300" distR="114300" simplePos="0" relativeHeight="251654144" behindDoc="0" locked="0" layoutInCell="1" allowOverlap="1">
                 <wp:simplePos x="0" y="0"/>
                 <wp:positionH relativeFrom="column">
                   <wp:posOffset>892810</wp:posOffset>
@@ -2177,16 +2127,8 @@
                               <w:rPr>
                                 <w:sz w:val="36"/>
                               </w:rPr>
-                              <w:t>CSV FI</w:t>
+                              <w:t>CSV FILE</w:t>
                             </w:r>
-                            <w:bookmarkStart w:id="0" w:name="_GoBack"/>
-                            <w:r>
-                              <w:rPr>
-                                <w:sz w:val="36"/>
-                              </w:rPr>
-                              <w:t>LE</w:t>
-                            </w:r>
-                            <w:bookmarkEnd w:id="0"/>
                           </w:p>
                         </w:txbxContent>
                       </wps:txbx>
@@ -2250,7 +2192,7 @@
         <mc:AlternateContent>
           <mc:Choice Requires="wps">
             <w:drawing>
-              <wp:anchor distT="0" distB="0" distL="114300" distR="114300" simplePos="0" relativeHeight="251651072" behindDoc="0" locked="0" layoutInCell="1" allowOverlap="1">
+              <wp:anchor distT="0" distB="0" distL="114300" distR="114300" simplePos="0" relativeHeight="251653120" behindDoc="0" locked="0" layoutInCell="1" allowOverlap="1">
                 <wp:simplePos x="0" y="0"/>
                 <wp:positionH relativeFrom="column">
                   <wp:posOffset>2472797</wp:posOffset>
@@ -2386,7 +2328,7 @@
         <mc:AlternateContent>
           <mc:Choice Requires="wps">
             <w:drawing>
-              <wp:anchor distT="0" distB="0" distL="114300" distR="114300" simplePos="0" relativeHeight="251650048" behindDoc="0" locked="0" layoutInCell="1" allowOverlap="1">
+              <wp:anchor distT="0" distB="0" distL="114300" distR="114300" simplePos="0" relativeHeight="251652096" behindDoc="0" locked="0" layoutInCell="1" allowOverlap="1">
                 <wp:simplePos x="0" y="0"/>
                 <wp:positionH relativeFrom="column">
                   <wp:posOffset>3812095</wp:posOffset>
@@ -2462,7 +2404,7 @@
         <mc:AlternateContent>
           <mc:Choice Requires="wps">
             <w:drawing>
-              <wp:anchor distT="0" distB="0" distL="114300" distR="114300" simplePos="0" relativeHeight="251649024" behindDoc="0" locked="0" layoutInCell="1" allowOverlap="1">
+              <wp:anchor distT="0" distB="0" distL="114300" distR="114300" simplePos="0" relativeHeight="251651072" behindDoc="0" locked="0" layoutInCell="1" allowOverlap="1">
                 <wp:simplePos x="0" y="0"/>
                 <wp:positionH relativeFrom="column">
                   <wp:posOffset>917130</wp:posOffset>
@@ -2518,78 +2460,11 @@
           </mc:Choice>
           <mc:Fallback>
             <w:pict>
-              <v:shape id="Flussdiagramm: Mehrere Dokumente 5" o:spid="_x0000_s1026" type="#_x0000_t115" style="position:absolute;margin-left:72.2pt;margin-top:521.75pt;width:85.1pt;height:58.9pt;z-index:251649024;visibility:visible;mso-wrap-style:square;mso-wrap-distance-left:9pt;mso-wrap-distance-top:0;mso-wrap-distance-right:9pt;mso-wrap-distance-bottom:0;mso-position-horizontal:absolute;mso-position-horizontal-relative:text;mso-position-vertical:absolute;mso-position-vertical-relative:text;v-text-anchor:middle" o:gfxdata="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" fillcolor="#4f81bd [3204]" strokecolor="#243f60 [1604]" strokeweight="2pt"/>
-            </w:pict>
-          </mc:Fallback>
-        </mc:AlternateContent>
-      </w:r>
-      <w:r>
-        <w:rPr>
-          <w:rFonts w:ascii="Arial" w:hAnsi="Arial" w:cs="Arial"/>
-          <w:b/>
-          <w:noProof/>
-          <w:color w:val="000000" w:themeColor="text1"/>
-          <w:lang w:eastAsia="de-DE"/>
-        </w:rPr>
-        <mc:AlternateContent>
-          <mc:Choice Requires="wps">
-            <w:drawing>
-              <wp:anchor distT="0" distB="0" distL="114300" distR="114300" simplePos="0" relativeHeight="251661312" behindDoc="0" locked="0" layoutInCell="1" allowOverlap="1">
-                <wp:simplePos x="0" y="0"/>
-                <wp:positionH relativeFrom="column">
-                  <wp:posOffset>2805306</wp:posOffset>
-                </wp:positionH>
-                <wp:positionV relativeFrom="paragraph">
-                  <wp:posOffset>914103</wp:posOffset>
-                </wp:positionV>
-                <wp:extent cx="11876" cy="344385"/>
-                <wp:effectExtent l="114300" t="19050" r="102870" b="93980"/>
-                <wp:wrapNone/>
-                <wp:docPr id="4" name="Gerade Verbindung mit Pfeil 4"/>
-                <wp:cNvGraphicFramePr/>
-                <a:graphic xmlns:a="http://schemas.openxmlformats.org/drawingml/2006/main">
-                  <a:graphicData uri="http://schemas.microsoft.com/office/word/2010/wordprocessingShape">
-                    <wps:wsp>
-                      <wps:cNvCnPr/>
-                      <wps:spPr>
-                        <a:xfrm>
-                          <a:off x="0" y="0"/>
-                          <a:ext cx="11876" cy="344385"/>
-                        </a:xfrm>
-                        <a:prstGeom prst="straightConnector1">
-                          <a:avLst/>
-                        </a:prstGeom>
-                        <a:ln>
-                          <a:tailEnd type="triangle"/>
-                        </a:ln>
-                      </wps:spPr>
-                      <wps:style>
-                        <a:lnRef idx="3">
-                          <a:schemeClr val="dk1"/>
-                        </a:lnRef>
-                        <a:fillRef idx="0">
-                          <a:schemeClr val="dk1"/>
-                        </a:fillRef>
-                        <a:effectRef idx="2">
-                          <a:schemeClr val="dk1"/>
-                        </a:effectRef>
-                        <a:fontRef idx="minor">
-                          <a:schemeClr val="tx1"/>
-                        </a:fontRef>
-                      </wps:style>
-                      <wps:bodyPr/>
-                    </wps:wsp>
-                  </a:graphicData>
-                </a:graphic>
-              </wp:anchor>
-            </w:drawing>
-          </mc:Choice>
-          <mc:Fallback>
-            <w:pict>
-              <v:shape id="Gerade Verbindung mit Pfeil 4" o:spid="_x0000_s1026" type="#_x0000_t32" style="position:absolute;margin-left:220.9pt;margin-top:1in;width:.95pt;height:27.1pt;z-index:251661312;visibility:visible;mso-wrap-style:square;mso-wrap-distance-left:9pt;mso-wrap-distance-top:0;mso-wrap-distance-right:9pt;mso-wrap-distance-bottom:0;mso-position-horizontal:absolute;mso-position-horizontal-relative:text;mso-position-vertical:absolute;mso-position-vertical-relative:text" o:gfxdata="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" strokecolor="black [3200]" strokeweight="3pt">
-                <v:stroke endarrow="block"/>
-                <v:shadow on="t" color="black" opacity="22937f" origin=",.5" offset="0,.63889mm"/>
-              </v:shape>
+              <v:shapetype id="_x0000_t115" coordsize="21600,21600" o:spt="115" path="m,20465v810,317,1620,452,2397,725c3077,21325,3790,21417,4405,21597v1620,,2202,-180,2657,-272c7580,21280,8002,21010,8455,20917v422,-135,810,-405,1327,-542c10205,20150,10657,19967,11080,19742v517,-182,970,-407,1425,-590c13087,19017,13605,18745,14255,18610v615,-180,1262,-318,1942,-408c16975,18202,17785,18022,18595,18022r,-1670l19192,16252r808,l20000,14467r722,-75l21597,14392,21597,,2972,r,1815l1532,1815r,1860l,3675,,20465xem1532,3675nfl18595,3675r,12677em2972,1815nfl20000,1815r,12652e">
+                <v:stroke joinstyle="miter"/>
+                <v:path o:extrusionok="f" o:connecttype="custom" o:connectlocs="10800,0;0,10800;10800,19890;21600,10800" textboxrect="0,3675,18595,18022"/>
+              </v:shapetype>
+              <v:shape id="Flussdiagramm: Mehrere Dokumente 5" o:spid="_x0000_s1026" type="#_x0000_t115" style="position:absolute;margin-left:72.2pt;margin-top:521.75pt;width:85.1pt;height:58.9pt;z-index:251651072;visibility:visible;mso-wrap-style:square;mso-wrap-distance-left:9pt;mso-wrap-distance-top:0;mso-wrap-distance-right:9pt;mso-wrap-distance-bottom:0;mso-position-horizontal:absolute;mso-position-horizontal-relative:text;mso-position-vertical:absolute;mso-position-vertical-relative:text;v-text-anchor:middle" o:gfxdata="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" fillcolor="#4f81bd [3204]" strokecolor="#243f60 [1604]" strokeweight="2pt"/>
             </w:pict>
           </mc:Fallback>
         </mc:AlternateContent>
@@ -2691,7 +2566,7 @@
         <mc:AlternateContent>
           <mc:Choice Requires="wps">
             <w:drawing>
-              <wp:anchor distT="0" distB="0" distL="114300" distR="114300" simplePos="0" relativeHeight="251659264" behindDoc="0" locked="0" layoutInCell="1" allowOverlap="1">
+              <wp:anchor distT="0" distB="0" distL="114300" distR="114300" simplePos="0" relativeHeight="251658240" behindDoc="0" locked="0" layoutInCell="1" allowOverlap="1">
                 <wp:simplePos x="0" y="0"/>
                 <wp:positionH relativeFrom="column">
                   <wp:posOffset>1843001</wp:posOffset>
@@ -3678,7 +3553,7 @@
 </file>
 
 <file path=customXml/itemProps1.xml><?xml version="1.0" encoding="utf-8"?>
-<ds:datastoreItem xmlns:ds="http://schemas.openxmlformats.org/officeDocument/2006/customXml" ds:itemID="{726184A3-C16D-4B5E-8B01-3FF901AFF593}">
+<ds:datastoreItem xmlns:ds="http://schemas.openxmlformats.org/officeDocument/2006/customXml" ds:itemID="{B0CE1D2A-CD2A-484B-93BF-DBB3F22C010E}">
   <ds:schemaRefs>
     <ds:schemaRef ds:uri="http://schemas.openxmlformats.org/officeDocument/2006/bibliography"/>
   </ds:schemaRefs>

</xml_diff>